<commit_message>
actualización de diagramas de casos de uso
</commit_message>
<xml_diff>
--- a/Documentacion/INFORME PROYECTO DS.docx
+++ b/Documentacion/INFORME PROYECTO DS.docx
@@ -6364,6 +6364,438 @@
     </w:p>
     <w:p>
       <w:pPr>
+        <w:spacing w:line="240" w:lineRule="auto"/>
+        <w:rPr>
+          <w:lang w:val="es-419"/>
+        </w:rPr>
+      </w:pPr>
+      <w:r>
+        <w:rPr>
+          <w:b/>
+          <w:bCs/>
+          <w:color w:val="000000"/>
+          <w:sz w:val="20"/>
+          <w:szCs w:val="20"/>
+          <w:lang w:val="es-419"/>
+        </w:rPr>
+        <w:t>DIAGRAMA DE CASOS DE USO</w:t>
+      </w:r>
+    </w:p>
+    <w:p>
+      <w:pPr>
+        <w:spacing w:before="240" w:after="240" w:line="240" w:lineRule="auto"/>
+        <w:rPr>
+          <w:lang w:val="es-419"/>
+        </w:rPr>
+      </w:pPr>
+      <w:r>
+        <w:rPr>
+          <w:color w:val="000000"/>
+          <w:sz w:val="20"/>
+          <w:szCs w:val="20"/>
+          <w:lang w:val="es-419"/>
+        </w:rPr>
+        <w:t>Descripción de cómo los usuarios interactúan con un sistema para</w:t>
+      </w:r>
+    </w:p>
+    <w:p>
+      <w:pPr>
+        <w:numPr>
+          <w:ilvl w:val="0"/>
+          <w:numId w:val="22"/>
+        </w:numPr>
+        <w:spacing w:before="240" w:after="240" w:line="240" w:lineRule="auto"/>
+        <w:textAlignment w:val="baseline"/>
+        <w:rPr>
+          <w:color w:val="000000"/>
+          <w:sz w:val="20"/>
+          <w:szCs w:val="20"/>
+          <w:lang w:val="es-419"/>
+        </w:rPr>
+      </w:pPr>
+      <w:r>
+        <w:rPr>
+          <w:b/>
+          <w:bCs/>
+          <w:color w:val="000000"/>
+          <w:sz w:val="20"/>
+          <w:szCs w:val="20"/>
+          <w:lang w:val="es-419"/>
+        </w:rPr>
+        <w:t>Diagrama de caso de uso de la plataforma</w:t>
+      </w:r>
+      <w:r>
+        <w:rPr>
+          <w:color w:val="000000"/>
+          <w:sz w:val="20"/>
+          <w:szCs w:val="20"/>
+          <w:lang w:val="es-419"/>
+        </w:rPr>
+        <w:t>:</w:t>
+      </w:r>
+    </w:p>
+    <w:p>
+      <w:pPr>
+        <w:spacing w:before="240" w:after="240" w:line="240" w:lineRule="auto"/>
+        <w:ind w:left="720"/>
+        <w:jc w:val="center"/>
+        <w:rPr>
+          <w:lang w:val="en-US"/>
+        </w:rPr>
+      </w:pPr>
+      <w:r>
+        <w:rPr>
+          <w:noProof/>
+          <w:color w:val="000000"/>
+          <w:sz w:val="20"/>
+          <w:szCs w:val="20"/>
+          <w:bdr w:val="none" w:sz="0" w:space="0" w:color="auto" w:frame="1"/>
+          <w:lang w:val="en-US"/>
+        </w:rPr>
+        <w:drawing>
+          <wp:inline distT="0" distB="0" distL="0" distR="0" wp14:anchorId="0F0DF396" wp14:editId="1665FE17">
+            <wp:extent cx="3505200" cy="1866900"/>
+            <wp:effectExtent l="0" t="0" r="0" b="0"/>
+            <wp:docPr id="679763954" name="Imagen 8"/>
+            <wp:cNvGraphicFramePr>
+              <a:graphicFrameLocks xmlns:a="http://schemas.openxmlformats.org/drawingml/2006/main" noChangeAspect="1"/>
+            </wp:cNvGraphicFramePr>
+            <a:graphic xmlns:a="http://schemas.openxmlformats.org/drawingml/2006/main">
+              <a:graphicData uri="http://schemas.openxmlformats.org/drawingml/2006/picture">
+                <pic:pic xmlns:pic="http://schemas.openxmlformats.org/drawingml/2006/picture">
+                  <pic:nvPicPr>
+                    <pic:cNvPr id="0" name="Picture 21"/>
+                    <pic:cNvPicPr>
+                      <a:picLocks noChangeAspect="1" noChangeArrowheads="1"/>
+                    </pic:cNvPicPr>
+                  </pic:nvPicPr>
+                  <pic:blipFill>
+                    <a:blip r:embed="rId17">
+                      <a:extLst>
+                        <a:ext uri="{28A0092B-C50C-407E-A947-70E740481C1C}">
+                          <a14:useLocalDpi xmlns:a14="http://schemas.microsoft.com/office/drawing/2010/main" val="0"/>
+                        </a:ext>
+                      </a:extLst>
+                    </a:blip>
+                    <a:srcRect/>
+                    <a:stretch>
+                      <a:fillRect/>
+                    </a:stretch>
+                  </pic:blipFill>
+                  <pic:spPr bwMode="auto">
+                    <a:xfrm>
+                      <a:off x="0" y="0"/>
+                      <a:ext cx="3505200" cy="1866900"/>
+                    </a:xfrm>
+                    <a:prstGeom prst="rect">
+                      <a:avLst/>
+                    </a:prstGeom>
+                    <a:noFill/>
+                    <a:ln>
+                      <a:noFill/>
+                    </a:ln>
+                  </pic:spPr>
+                </pic:pic>
+              </a:graphicData>
+            </a:graphic>
+          </wp:inline>
+        </w:drawing>
+      </w:r>
+    </w:p>
+    <w:p>
+      <w:pPr>
+        <w:numPr>
+          <w:ilvl w:val="0"/>
+          <w:numId w:val="23"/>
+        </w:numPr>
+        <w:spacing w:before="240" w:after="240" w:line="240" w:lineRule="auto"/>
+        <w:textAlignment w:val="baseline"/>
+        <w:rPr>
+          <w:color w:val="000000"/>
+          <w:sz w:val="20"/>
+          <w:szCs w:val="20"/>
+          <w:lang w:val="es-419"/>
+        </w:rPr>
+      </w:pPr>
+      <w:r>
+        <w:rPr>
+          <w:b/>
+          <w:bCs/>
+          <w:color w:val="000000"/>
+          <w:sz w:val="20"/>
+          <w:szCs w:val="20"/>
+          <w:lang w:val="es-419"/>
+        </w:rPr>
+        <w:lastRenderedPageBreak/>
+        <w:t>Diagrama de caso de uso de la Administrador:</w:t>
+      </w:r>
+    </w:p>
+    <w:p>
+      <w:pPr>
+        <w:spacing w:before="240" w:after="240" w:line="240" w:lineRule="auto"/>
+        <w:ind w:left="720"/>
+        <w:jc w:val="center"/>
+        <w:rPr>
+          <w:lang w:val="en-US"/>
+        </w:rPr>
+      </w:pPr>
+      <w:r>
+        <w:rPr>
+          <w:b/>
+          <w:bCs/>
+          <w:noProof/>
+          <w:color w:val="000000"/>
+          <w:sz w:val="20"/>
+          <w:szCs w:val="20"/>
+          <w:bdr w:val="none" w:sz="0" w:space="0" w:color="auto" w:frame="1"/>
+          <w:lang w:val="en-US"/>
+        </w:rPr>
+        <w:drawing>
+          <wp:inline distT="0" distB="0" distL="0" distR="0" wp14:anchorId="25467292" wp14:editId="48651E90">
+            <wp:extent cx="3048000" cy="2331720"/>
+            <wp:effectExtent l="0" t="0" r="0" b="0"/>
+            <wp:docPr id="1905778916" name="Imagen 7"/>
+            <wp:cNvGraphicFramePr>
+              <a:graphicFrameLocks xmlns:a="http://schemas.openxmlformats.org/drawingml/2006/main" noChangeAspect="1"/>
+            </wp:cNvGraphicFramePr>
+            <a:graphic xmlns:a="http://schemas.openxmlformats.org/drawingml/2006/main">
+              <a:graphicData uri="http://schemas.openxmlformats.org/drawingml/2006/picture">
+                <pic:pic xmlns:pic="http://schemas.openxmlformats.org/drawingml/2006/picture">
+                  <pic:nvPicPr>
+                    <pic:cNvPr id="0" name="Picture 22"/>
+                    <pic:cNvPicPr>
+                      <a:picLocks noChangeAspect="1" noChangeArrowheads="1"/>
+                    </pic:cNvPicPr>
+                  </pic:nvPicPr>
+                  <pic:blipFill>
+                    <a:blip r:embed="rId18">
+                      <a:extLst>
+                        <a:ext uri="{28A0092B-C50C-407E-A947-70E740481C1C}">
+                          <a14:useLocalDpi xmlns:a14="http://schemas.microsoft.com/office/drawing/2010/main" val="0"/>
+                        </a:ext>
+                      </a:extLst>
+                    </a:blip>
+                    <a:srcRect/>
+                    <a:stretch>
+                      <a:fillRect/>
+                    </a:stretch>
+                  </pic:blipFill>
+                  <pic:spPr bwMode="auto">
+                    <a:xfrm>
+                      <a:off x="0" y="0"/>
+                      <a:ext cx="3048000" cy="2331720"/>
+                    </a:xfrm>
+                    <a:prstGeom prst="rect">
+                      <a:avLst/>
+                    </a:prstGeom>
+                    <a:noFill/>
+                    <a:ln>
+                      <a:noFill/>
+                    </a:ln>
+                  </pic:spPr>
+                </pic:pic>
+              </a:graphicData>
+            </a:graphic>
+          </wp:inline>
+        </w:drawing>
+      </w:r>
+    </w:p>
+    <w:p>
+      <w:pPr>
+        <w:numPr>
+          <w:ilvl w:val="0"/>
+          <w:numId w:val="24"/>
+        </w:numPr>
+        <w:spacing w:before="240" w:after="240" w:line="240" w:lineRule="auto"/>
+        <w:textAlignment w:val="baseline"/>
+        <w:rPr>
+          <w:color w:val="000000"/>
+          <w:sz w:val="20"/>
+          <w:szCs w:val="20"/>
+          <w:lang w:val="es-419"/>
+        </w:rPr>
+      </w:pPr>
+      <w:r>
+        <w:rPr>
+          <w:b/>
+          <w:bCs/>
+          <w:color w:val="000000"/>
+          <w:sz w:val="20"/>
+          <w:szCs w:val="20"/>
+          <w:lang w:val="es-419"/>
+        </w:rPr>
+        <w:t>Diagrama de caso de uso de la Estudiante:</w:t>
+      </w:r>
+    </w:p>
+    <w:p>
+      <w:pPr>
+        <w:spacing w:before="240" w:after="240" w:line="240" w:lineRule="auto"/>
+        <w:ind w:left="720"/>
+        <w:jc w:val="center"/>
+        <w:rPr>
+          <w:lang w:val="en-US"/>
+        </w:rPr>
+      </w:pPr>
+      <w:r>
+        <w:rPr>
+          <w:b/>
+          <w:bCs/>
+          <w:noProof/>
+          <w:color w:val="000000"/>
+          <w:sz w:val="20"/>
+          <w:szCs w:val="20"/>
+          <w:bdr w:val="none" w:sz="0" w:space="0" w:color="auto" w:frame="1"/>
+          <w:lang w:val="en-US"/>
+        </w:rPr>
+        <w:drawing>
+          <wp:inline distT="0" distB="0" distL="0" distR="0" wp14:anchorId="1AA623E8" wp14:editId="64A8192C">
+            <wp:extent cx="4320540" cy="2712720"/>
+            <wp:effectExtent l="0" t="0" r="3810" b="0"/>
+            <wp:docPr id="263084550" name="Imagen 6"/>
+            <wp:cNvGraphicFramePr>
+              <a:graphicFrameLocks xmlns:a="http://schemas.openxmlformats.org/drawingml/2006/main" noChangeAspect="1"/>
+            </wp:cNvGraphicFramePr>
+            <a:graphic xmlns:a="http://schemas.openxmlformats.org/drawingml/2006/main">
+              <a:graphicData uri="http://schemas.openxmlformats.org/drawingml/2006/picture">
+                <pic:pic xmlns:pic="http://schemas.openxmlformats.org/drawingml/2006/picture">
+                  <pic:nvPicPr>
+                    <pic:cNvPr id="0" name="Picture 23"/>
+                    <pic:cNvPicPr>
+                      <a:picLocks noChangeAspect="1" noChangeArrowheads="1"/>
+                    </pic:cNvPicPr>
+                  </pic:nvPicPr>
+                  <pic:blipFill>
+                    <a:blip r:embed="rId19">
+                      <a:extLst>
+                        <a:ext uri="{28A0092B-C50C-407E-A947-70E740481C1C}">
+                          <a14:useLocalDpi xmlns:a14="http://schemas.microsoft.com/office/drawing/2010/main" val="0"/>
+                        </a:ext>
+                      </a:extLst>
+                    </a:blip>
+                    <a:srcRect/>
+                    <a:stretch>
+                      <a:fillRect/>
+                    </a:stretch>
+                  </pic:blipFill>
+                  <pic:spPr bwMode="auto">
+                    <a:xfrm>
+                      <a:off x="0" y="0"/>
+                      <a:ext cx="4320540" cy="2712720"/>
+                    </a:xfrm>
+                    <a:prstGeom prst="rect">
+                      <a:avLst/>
+                    </a:prstGeom>
+                    <a:noFill/>
+                    <a:ln>
+                      <a:noFill/>
+                    </a:ln>
+                  </pic:spPr>
+                </pic:pic>
+              </a:graphicData>
+            </a:graphic>
+          </wp:inline>
+        </w:drawing>
+      </w:r>
+    </w:p>
+    <w:p>
+      <w:pPr>
+        <w:numPr>
+          <w:ilvl w:val="0"/>
+          <w:numId w:val="25"/>
+        </w:numPr>
+        <w:spacing w:before="240" w:after="240" w:line="240" w:lineRule="auto"/>
+        <w:textAlignment w:val="baseline"/>
+        <w:rPr>
+          <w:color w:val="000000"/>
+          <w:sz w:val="20"/>
+          <w:szCs w:val="20"/>
+          <w:lang w:val="es-419"/>
+        </w:rPr>
+      </w:pPr>
+      <w:r>
+        <w:rPr>
+          <w:b/>
+          <w:bCs/>
+          <w:color w:val="000000"/>
+          <w:sz w:val="20"/>
+          <w:szCs w:val="20"/>
+          <w:lang w:val="es-419"/>
+        </w:rPr>
+        <w:t>Diagrama de caso de uso de la Administrador del Sistema:</w:t>
+      </w:r>
+    </w:p>
+    <w:p>
+      <w:pPr>
+        <w:spacing w:before="240" w:after="240" w:line="240" w:lineRule="auto"/>
+        <w:ind w:left="720"/>
+        <w:jc w:val="center"/>
+        <w:rPr>
+          <w:lang w:val="en-US"/>
+        </w:rPr>
+      </w:pPr>
+      <w:r>
+        <w:rPr>
+          <w:b/>
+          <w:bCs/>
+          <w:noProof/>
+          <w:color w:val="000000"/>
+          <w:sz w:val="20"/>
+          <w:szCs w:val="20"/>
+          <w:bdr w:val="none" w:sz="0" w:space="0" w:color="auto" w:frame="1"/>
+          <w:lang w:val="en-US"/>
+        </w:rPr>
+        <w:drawing>
+          <wp:inline distT="0" distB="0" distL="0" distR="0" wp14:anchorId="72BC3F17" wp14:editId="282989B1">
+            <wp:extent cx="2987040" cy="1714500"/>
+            <wp:effectExtent l="0" t="0" r="3810" b="0"/>
+            <wp:docPr id="1709765286" name="Imagen 5"/>
+            <wp:cNvGraphicFramePr>
+              <a:graphicFrameLocks xmlns:a="http://schemas.openxmlformats.org/drawingml/2006/main" noChangeAspect="1"/>
+            </wp:cNvGraphicFramePr>
+            <a:graphic xmlns:a="http://schemas.openxmlformats.org/drawingml/2006/main">
+              <a:graphicData uri="http://schemas.openxmlformats.org/drawingml/2006/picture">
+                <pic:pic xmlns:pic="http://schemas.openxmlformats.org/drawingml/2006/picture">
+                  <pic:nvPicPr>
+                    <pic:cNvPr id="0" name="Picture 24"/>
+                    <pic:cNvPicPr>
+                      <a:picLocks noChangeAspect="1" noChangeArrowheads="1"/>
+                    </pic:cNvPicPr>
+                  </pic:nvPicPr>
+                  <pic:blipFill>
+                    <a:blip r:embed="rId20">
+                      <a:extLst>
+                        <a:ext uri="{28A0092B-C50C-407E-A947-70E740481C1C}">
+                          <a14:useLocalDpi xmlns:a14="http://schemas.microsoft.com/office/drawing/2010/main" val="0"/>
+                        </a:ext>
+                      </a:extLst>
+                    </a:blip>
+                    <a:srcRect/>
+                    <a:stretch>
+                      <a:fillRect/>
+                    </a:stretch>
+                  </pic:blipFill>
+                  <pic:spPr bwMode="auto">
+                    <a:xfrm>
+                      <a:off x="0" y="0"/>
+                      <a:ext cx="2987040" cy="1714500"/>
+                    </a:xfrm>
+                    <a:prstGeom prst="rect">
+                      <a:avLst/>
+                    </a:prstGeom>
+                    <a:noFill/>
+                    <a:ln>
+                      <a:noFill/>
+                    </a:ln>
+                  </pic:spPr>
+                </pic:pic>
+              </a:graphicData>
+            </a:graphic>
+          </wp:inline>
+        </w:drawing>
+      </w:r>
+    </w:p>
+    <w:p>
+      <w:pPr>
         <w:rPr>
           <w:lang w:val="es-419"/>
         </w:rPr>
@@ -6424,7 +6856,6 @@
         <w:rPr>
           <w:lang w:val="es-419"/>
         </w:rPr>
-        <w:lastRenderedPageBreak/>
         <w:t>Referencias</w:t>
       </w:r>
     </w:p>
@@ -6483,8 +6914,8 @@
       </w:pPr>
     </w:p>
     <w:sectPr>
-      <w:headerReference w:type="default" r:id="rId17"/>
-      <w:headerReference w:type="first" r:id="rId18"/>
+      <w:headerReference w:type="default" r:id="rId21"/>
+      <w:headerReference w:type="first" r:id="rId22"/>
       <w:pgSz w:w="12240" w:h="15840"/>
       <w:pgMar w:top="1440" w:right="1440" w:bottom="1440" w:left="1440" w:header="720" w:footer="720" w:gutter="0"/>
       <w:pgNumType w:start="1"/>
@@ -7131,6 +7562,155 @@
     </w:lvl>
   </w:abstractNum>
   <w:abstractNum w:abstractNumId="4" w15:restartNumberingAfterBreak="0">
+    <w:nsid w:val="28A029EB"/>
+    <w:multiLevelType w:val="multilevel"/>
+    <w:tmpl w:val="AFE0C9F4"/>
+    <w:lvl w:ilvl="0">
+      <w:start w:val="1"/>
+      <w:numFmt w:val="bullet"/>
+      <w:lvlText w:val=""/>
+      <w:lvlJc w:val="left"/>
+      <w:pPr>
+        <w:tabs>
+          <w:tab w:val="num" w:pos="720"/>
+        </w:tabs>
+        <w:ind w:left="720" w:hanging="360"/>
+      </w:pPr>
+      <w:rPr>
+        <w:rFonts w:ascii="Symbol" w:hAnsi="Symbol" w:hint="default"/>
+        <w:sz w:val="20"/>
+      </w:rPr>
+    </w:lvl>
+    <w:lvl w:ilvl="1" w:tentative="1">
+      <w:start w:val="1"/>
+      <w:numFmt w:val="bullet"/>
+      <w:lvlText w:val="o"/>
+      <w:lvlJc w:val="left"/>
+      <w:pPr>
+        <w:tabs>
+          <w:tab w:val="num" w:pos="1440"/>
+        </w:tabs>
+        <w:ind w:left="1440" w:hanging="360"/>
+      </w:pPr>
+      <w:rPr>
+        <w:rFonts w:ascii="Courier New" w:hAnsi="Courier New" w:hint="default"/>
+        <w:sz w:val="20"/>
+      </w:rPr>
+    </w:lvl>
+    <w:lvl w:ilvl="2" w:tentative="1">
+      <w:start w:val="1"/>
+      <w:numFmt w:val="bullet"/>
+      <w:lvlText w:val=""/>
+      <w:lvlJc w:val="left"/>
+      <w:pPr>
+        <w:tabs>
+          <w:tab w:val="num" w:pos="2160"/>
+        </w:tabs>
+        <w:ind w:left="2160" w:hanging="360"/>
+      </w:pPr>
+      <w:rPr>
+        <w:rFonts w:ascii="Wingdings" w:hAnsi="Wingdings" w:hint="default"/>
+        <w:sz w:val="20"/>
+      </w:rPr>
+    </w:lvl>
+    <w:lvl w:ilvl="3" w:tentative="1">
+      <w:start w:val="1"/>
+      <w:numFmt w:val="bullet"/>
+      <w:lvlText w:val=""/>
+      <w:lvlJc w:val="left"/>
+      <w:pPr>
+        <w:tabs>
+          <w:tab w:val="num" w:pos="2880"/>
+        </w:tabs>
+        <w:ind w:left="2880" w:hanging="360"/>
+      </w:pPr>
+      <w:rPr>
+        <w:rFonts w:ascii="Wingdings" w:hAnsi="Wingdings" w:hint="default"/>
+        <w:sz w:val="20"/>
+      </w:rPr>
+    </w:lvl>
+    <w:lvl w:ilvl="4" w:tentative="1">
+      <w:start w:val="1"/>
+      <w:numFmt w:val="bullet"/>
+      <w:lvlText w:val=""/>
+      <w:lvlJc w:val="left"/>
+      <w:pPr>
+        <w:tabs>
+          <w:tab w:val="num" w:pos="3600"/>
+        </w:tabs>
+        <w:ind w:left="3600" w:hanging="360"/>
+      </w:pPr>
+      <w:rPr>
+        <w:rFonts w:ascii="Wingdings" w:hAnsi="Wingdings" w:hint="default"/>
+        <w:sz w:val="20"/>
+      </w:rPr>
+    </w:lvl>
+    <w:lvl w:ilvl="5" w:tentative="1">
+      <w:start w:val="1"/>
+      <w:numFmt w:val="bullet"/>
+      <w:lvlText w:val=""/>
+      <w:lvlJc w:val="left"/>
+      <w:pPr>
+        <w:tabs>
+          <w:tab w:val="num" w:pos="4320"/>
+        </w:tabs>
+        <w:ind w:left="4320" w:hanging="360"/>
+      </w:pPr>
+      <w:rPr>
+        <w:rFonts w:ascii="Wingdings" w:hAnsi="Wingdings" w:hint="default"/>
+        <w:sz w:val="20"/>
+      </w:rPr>
+    </w:lvl>
+    <w:lvl w:ilvl="6" w:tentative="1">
+      <w:start w:val="1"/>
+      <w:numFmt w:val="bullet"/>
+      <w:lvlText w:val=""/>
+      <w:lvlJc w:val="left"/>
+      <w:pPr>
+        <w:tabs>
+          <w:tab w:val="num" w:pos="5040"/>
+        </w:tabs>
+        <w:ind w:left="5040" w:hanging="360"/>
+      </w:pPr>
+      <w:rPr>
+        <w:rFonts w:ascii="Wingdings" w:hAnsi="Wingdings" w:hint="default"/>
+        <w:sz w:val="20"/>
+      </w:rPr>
+    </w:lvl>
+    <w:lvl w:ilvl="7" w:tentative="1">
+      <w:start w:val="1"/>
+      <w:numFmt w:val="bullet"/>
+      <w:lvlText w:val=""/>
+      <w:lvlJc w:val="left"/>
+      <w:pPr>
+        <w:tabs>
+          <w:tab w:val="num" w:pos="5760"/>
+        </w:tabs>
+        <w:ind w:left="5760" w:hanging="360"/>
+      </w:pPr>
+      <w:rPr>
+        <w:rFonts w:ascii="Wingdings" w:hAnsi="Wingdings" w:hint="default"/>
+        <w:sz w:val="20"/>
+      </w:rPr>
+    </w:lvl>
+    <w:lvl w:ilvl="8" w:tentative="1">
+      <w:start w:val="1"/>
+      <w:numFmt w:val="bullet"/>
+      <w:lvlText w:val=""/>
+      <w:lvlJc w:val="left"/>
+      <w:pPr>
+        <w:tabs>
+          <w:tab w:val="num" w:pos="6480"/>
+        </w:tabs>
+        <w:ind w:left="6480" w:hanging="360"/>
+      </w:pPr>
+      <w:rPr>
+        <w:rFonts w:ascii="Wingdings" w:hAnsi="Wingdings" w:hint="default"/>
+        <w:sz w:val="20"/>
+      </w:rPr>
+    </w:lvl>
+  </w:abstractNum>
+  <w:abstractNum w:abstractNumId="5" w15:restartNumberingAfterBreak="0">
     <w:nsid w:val="28C95170"/>
     <w:multiLevelType w:val="multilevel"/>
     <w:tmpl w:val="03AC53E4"/>
@@ -7243,7 +7823,156 @@
       </w:rPr>
     </w:lvl>
   </w:abstractNum>
-  <w:abstractNum w:abstractNumId="5" w15:restartNumberingAfterBreak="0">
+  <w:abstractNum w:abstractNumId="6" w15:restartNumberingAfterBreak="0">
+    <w:nsid w:val="29B9475E"/>
+    <w:multiLevelType w:val="multilevel"/>
+    <w:tmpl w:val="59AEE1C4"/>
+    <w:lvl w:ilvl="0">
+      <w:start w:val="1"/>
+      <w:numFmt w:val="bullet"/>
+      <w:lvlText w:val=""/>
+      <w:lvlJc w:val="left"/>
+      <w:pPr>
+        <w:tabs>
+          <w:tab w:val="num" w:pos="720"/>
+        </w:tabs>
+        <w:ind w:left="720" w:hanging="360"/>
+      </w:pPr>
+      <w:rPr>
+        <w:rFonts w:ascii="Symbol" w:hAnsi="Symbol" w:hint="default"/>
+        <w:sz w:val="20"/>
+      </w:rPr>
+    </w:lvl>
+    <w:lvl w:ilvl="1" w:tentative="1">
+      <w:start w:val="1"/>
+      <w:numFmt w:val="bullet"/>
+      <w:lvlText w:val="o"/>
+      <w:lvlJc w:val="left"/>
+      <w:pPr>
+        <w:tabs>
+          <w:tab w:val="num" w:pos="1440"/>
+        </w:tabs>
+        <w:ind w:left="1440" w:hanging="360"/>
+      </w:pPr>
+      <w:rPr>
+        <w:rFonts w:ascii="Courier New" w:hAnsi="Courier New" w:hint="default"/>
+        <w:sz w:val="20"/>
+      </w:rPr>
+    </w:lvl>
+    <w:lvl w:ilvl="2" w:tentative="1">
+      <w:start w:val="1"/>
+      <w:numFmt w:val="bullet"/>
+      <w:lvlText w:val=""/>
+      <w:lvlJc w:val="left"/>
+      <w:pPr>
+        <w:tabs>
+          <w:tab w:val="num" w:pos="2160"/>
+        </w:tabs>
+        <w:ind w:left="2160" w:hanging="360"/>
+      </w:pPr>
+      <w:rPr>
+        <w:rFonts w:ascii="Wingdings" w:hAnsi="Wingdings" w:hint="default"/>
+        <w:sz w:val="20"/>
+      </w:rPr>
+    </w:lvl>
+    <w:lvl w:ilvl="3" w:tentative="1">
+      <w:start w:val="1"/>
+      <w:numFmt w:val="bullet"/>
+      <w:lvlText w:val=""/>
+      <w:lvlJc w:val="left"/>
+      <w:pPr>
+        <w:tabs>
+          <w:tab w:val="num" w:pos="2880"/>
+        </w:tabs>
+        <w:ind w:left="2880" w:hanging="360"/>
+      </w:pPr>
+      <w:rPr>
+        <w:rFonts w:ascii="Wingdings" w:hAnsi="Wingdings" w:hint="default"/>
+        <w:sz w:val="20"/>
+      </w:rPr>
+    </w:lvl>
+    <w:lvl w:ilvl="4" w:tentative="1">
+      <w:start w:val="1"/>
+      <w:numFmt w:val="bullet"/>
+      <w:lvlText w:val=""/>
+      <w:lvlJc w:val="left"/>
+      <w:pPr>
+        <w:tabs>
+          <w:tab w:val="num" w:pos="3600"/>
+        </w:tabs>
+        <w:ind w:left="3600" w:hanging="360"/>
+      </w:pPr>
+      <w:rPr>
+        <w:rFonts w:ascii="Wingdings" w:hAnsi="Wingdings" w:hint="default"/>
+        <w:sz w:val="20"/>
+      </w:rPr>
+    </w:lvl>
+    <w:lvl w:ilvl="5" w:tentative="1">
+      <w:start w:val="1"/>
+      <w:numFmt w:val="bullet"/>
+      <w:lvlText w:val=""/>
+      <w:lvlJc w:val="left"/>
+      <w:pPr>
+        <w:tabs>
+          <w:tab w:val="num" w:pos="4320"/>
+        </w:tabs>
+        <w:ind w:left="4320" w:hanging="360"/>
+      </w:pPr>
+      <w:rPr>
+        <w:rFonts w:ascii="Wingdings" w:hAnsi="Wingdings" w:hint="default"/>
+        <w:sz w:val="20"/>
+      </w:rPr>
+    </w:lvl>
+    <w:lvl w:ilvl="6" w:tentative="1">
+      <w:start w:val="1"/>
+      <w:numFmt w:val="bullet"/>
+      <w:lvlText w:val=""/>
+      <w:lvlJc w:val="left"/>
+      <w:pPr>
+        <w:tabs>
+          <w:tab w:val="num" w:pos="5040"/>
+        </w:tabs>
+        <w:ind w:left="5040" w:hanging="360"/>
+      </w:pPr>
+      <w:rPr>
+        <w:rFonts w:ascii="Wingdings" w:hAnsi="Wingdings" w:hint="default"/>
+        <w:sz w:val="20"/>
+      </w:rPr>
+    </w:lvl>
+    <w:lvl w:ilvl="7" w:tentative="1">
+      <w:start w:val="1"/>
+      <w:numFmt w:val="bullet"/>
+      <w:lvlText w:val=""/>
+      <w:lvlJc w:val="left"/>
+      <w:pPr>
+        <w:tabs>
+          <w:tab w:val="num" w:pos="5760"/>
+        </w:tabs>
+        <w:ind w:left="5760" w:hanging="360"/>
+      </w:pPr>
+      <w:rPr>
+        <w:rFonts w:ascii="Wingdings" w:hAnsi="Wingdings" w:hint="default"/>
+        <w:sz w:val="20"/>
+      </w:rPr>
+    </w:lvl>
+    <w:lvl w:ilvl="8" w:tentative="1">
+      <w:start w:val="1"/>
+      <w:numFmt w:val="bullet"/>
+      <w:lvlText w:val=""/>
+      <w:lvlJc w:val="left"/>
+      <w:pPr>
+        <w:tabs>
+          <w:tab w:val="num" w:pos="6480"/>
+        </w:tabs>
+        <w:ind w:left="6480" w:hanging="360"/>
+      </w:pPr>
+      <w:rPr>
+        <w:rFonts w:ascii="Wingdings" w:hAnsi="Wingdings" w:hint="default"/>
+        <w:sz w:val="20"/>
+      </w:rPr>
+    </w:lvl>
+  </w:abstractNum>
+  <w:abstractNum w:abstractNumId="7" w15:restartNumberingAfterBreak="0">
     <w:nsid w:val="2C0C009D"/>
     <w:multiLevelType w:val="multilevel"/>
     <w:tmpl w:val="4DA877A2"/>
@@ -7356,7 +8085,7 @@
       </w:rPr>
     </w:lvl>
   </w:abstractNum>
-  <w:abstractNum w:abstractNumId="6" w15:restartNumberingAfterBreak="0">
+  <w:abstractNum w:abstractNumId="8" w15:restartNumberingAfterBreak="0">
     <w:nsid w:val="314027E4"/>
     <w:multiLevelType w:val="multilevel"/>
     <w:tmpl w:val="4254F66A"/>
@@ -7469,7 +8198,7 @@
       </w:rPr>
     </w:lvl>
   </w:abstractNum>
-  <w:abstractNum w:abstractNumId="7" w15:restartNumberingAfterBreak="0">
+  <w:abstractNum w:abstractNumId="9" w15:restartNumberingAfterBreak="0">
     <w:nsid w:val="33B84CBE"/>
     <w:multiLevelType w:val="multilevel"/>
     <w:tmpl w:val="C00039A0"/>
@@ -7582,7 +8311,7 @@
       </w:rPr>
     </w:lvl>
   </w:abstractNum>
-  <w:abstractNum w:abstractNumId="8" w15:restartNumberingAfterBreak="0">
+  <w:abstractNum w:abstractNumId="10" w15:restartNumberingAfterBreak="0">
     <w:nsid w:val="43293A50"/>
     <w:multiLevelType w:val="multilevel"/>
     <w:tmpl w:val="9296F7D6"/>
@@ -7695,7 +8424,7 @@
       </w:rPr>
     </w:lvl>
   </w:abstractNum>
-  <w:abstractNum w:abstractNumId="9" w15:restartNumberingAfterBreak="0">
+  <w:abstractNum w:abstractNumId="11" w15:restartNumberingAfterBreak="0">
     <w:nsid w:val="478D278E"/>
     <w:multiLevelType w:val="multilevel"/>
     <w:tmpl w:val="78B8A4DE"/>
@@ -7808,7 +8537,156 @@
       </w:rPr>
     </w:lvl>
   </w:abstractNum>
-  <w:abstractNum w:abstractNumId="10" w15:restartNumberingAfterBreak="0">
+  <w:abstractNum w:abstractNumId="12" w15:restartNumberingAfterBreak="0">
+    <w:nsid w:val="4F9007AF"/>
+    <w:multiLevelType w:val="multilevel"/>
+    <w:tmpl w:val="D8AE3E78"/>
+    <w:lvl w:ilvl="0">
+      <w:start w:val="1"/>
+      <w:numFmt w:val="bullet"/>
+      <w:lvlText w:val=""/>
+      <w:lvlJc w:val="left"/>
+      <w:pPr>
+        <w:tabs>
+          <w:tab w:val="num" w:pos="720"/>
+        </w:tabs>
+        <w:ind w:left="720" w:hanging="360"/>
+      </w:pPr>
+      <w:rPr>
+        <w:rFonts w:ascii="Symbol" w:hAnsi="Symbol" w:hint="default"/>
+        <w:sz w:val="20"/>
+      </w:rPr>
+    </w:lvl>
+    <w:lvl w:ilvl="1" w:tentative="1">
+      <w:start w:val="1"/>
+      <w:numFmt w:val="bullet"/>
+      <w:lvlText w:val="o"/>
+      <w:lvlJc w:val="left"/>
+      <w:pPr>
+        <w:tabs>
+          <w:tab w:val="num" w:pos="1440"/>
+        </w:tabs>
+        <w:ind w:left="1440" w:hanging="360"/>
+      </w:pPr>
+      <w:rPr>
+        <w:rFonts w:ascii="Courier New" w:hAnsi="Courier New" w:hint="default"/>
+        <w:sz w:val="20"/>
+      </w:rPr>
+    </w:lvl>
+    <w:lvl w:ilvl="2" w:tentative="1">
+      <w:start w:val="1"/>
+      <w:numFmt w:val="bullet"/>
+      <w:lvlText w:val=""/>
+      <w:lvlJc w:val="left"/>
+      <w:pPr>
+        <w:tabs>
+          <w:tab w:val="num" w:pos="2160"/>
+        </w:tabs>
+        <w:ind w:left="2160" w:hanging="360"/>
+      </w:pPr>
+      <w:rPr>
+        <w:rFonts w:ascii="Wingdings" w:hAnsi="Wingdings" w:hint="default"/>
+        <w:sz w:val="20"/>
+      </w:rPr>
+    </w:lvl>
+    <w:lvl w:ilvl="3" w:tentative="1">
+      <w:start w:val="1"/>
+      <w:numFmt w:val="bullet"/>
+      <w:lvlText w:val=""/>
+      <w:lvlJc w:val="left"/>
+      <w:pPr>
+        <w:tabs>
+          <w:tab w:val="num" w:pos="2880"/>
+        </w:tabs>
+        <w:ind w:left="2880" w:hanging="360"/>
+      </w:pPr>
+      <w:rPr>
+        <w:rFonts w:ascii="Wingdings" w:hAnsi="Wingdings" w:hint="default"/>
+        <w:sz w:val="20"/>
+      </w:rPr>
+    </w:lvl>
+    <w:lvl w:ilvl="4" w:tentative="1">
+      <w:start w:val="1"/>
+      <w:numFmt w:val="bullet"/>
+      <w:lvlText w:val=""/>
+      <w:lvlJc w:val="left"/>
+      <w:pPr>
+        <w:tabs>
+          <w:tab w:val="num" w:pos="3600"/>
+        </w:tabs>
+        <w:ind w:left="3600" w:hanging="360"/>
+      </w:pPr>
+      <w:rPr>
+        <w:rFonts w:ascii="Wingdings" w:hAnsi="Wingdings" w:hint="default"/>
+        <w:sz w:val="20"/>
+      </w:rPr>
+    </w:lvl>
+    <w:lvl w:ilvl="5" w:tentative="1">
+      <w:start w:val="1"/>
+      <w:numFmt w:val="bullet"/>
+      <w:lvlText w:val=""/>
+      <w:lvlJc w:val="left"/>
+      <w:pPr>
+        <w:tabs>
+          <w:tab w:val="num" w:pos="4320"/>
+        </w:tabs>
+        <w:ind w:left="4320" w:hanging="360"/>
+      </w:pPr>
+      <w:rPr>
+        <w:rFonts w:ascii="Wingdings" w:hAnsi="Wingdings" w:hint="default"/>
+        <w:sz w:val="20"/>
+      </w:rPr>
+    </w:lvl>
+    <w:lvl w:ilvl="6" w:tentative="1">
+      <w:start w:val="1"/>
+      <w:numFmt w:val="bullet"/>
+      <w:lvlText w:val=""/>
+      <w:lvlJc w:val="left"/>
+      <w:pPr>
+        <w:tabs>
+          <w:tab w:val="num" w:pos="5040"/>
+        </w:tabs>
+        <w:ind w:left="5040" w:hanging="360"/>
+      </w:pPr>
+      <w:rPr>
+        <w:rFonts w:ascii="Wingdings" w:hAnsi="Wingdings" w:hint="default"/>
+        <w:sz w:val="20"/>
+      </w:rPr>
+    </w:lvl>
+    <w:lvl w:ilvl="7" w:tentative="1">
+      <w:start w:val="1"/>
+      <w:numFmt w:val="bullet"/>
+      <w:lvlText w:val=""/>
+      <w:lvlJc w:val="left"/>
+      <w:pPr>
+        <w:tabs>
+          <w:tab w:val="num" w:pos="5760"/>
+        </w:tabs>
+        <w:ind w:left="5760" w:hanging="360"/>
+      </w:pPr>
+      <w:rPr>
+        <w:rFonts w:ascii="Wingdings" w:hAnsi="Wingdings" w:hint="default"/>
+        <w:sz w:val="20"/>
+      </w:rPr>
+    </w:lvl>
+    <w:lvl w:ilvl="8" w:tentative="1">
+      <w:start w:val="1"/>
+      <w:numFmt w:val="bullet"/>
+      <w:lvlText w:val=""/>
+      <w:lvlJc w:val="left"/>
+      <w:pPr>
+        <w:tabs>
+          <w:tab w:val="num" w:pos="6480"/>
+        </w:tabs>
+        <w:ind w:left="6480" w:hanging="360"/>
+      </w:pPr>
+      <w:rPr>
+        <w:rFonts w:ascii="Wingdings" w:hAnsi="Wingdings" w:hint="default"/>
+        <w:sz w:val="20"/>
+      </w:rPr>
+    </w:lvl>
+  </w:abstractNum>
+  <w:abstractNum w:abstractNumId="13" w15:restartNumberingAfterBreak="0">
     <w:nsid w:val="513B08DD"/>
     <w:multiLevelType w:val="multilevel"/>
     <w:tmpl w:val="5FE2F61E"/>
@@ -7921,7 +8799,156 @@
       </w:rPr>
     </w:lvl>
   </w:abstractNum>
-  <w:abstractNum w:abstractNumId="11" w15:restartNumberingAfterBreak="0">
+  <w:abstractNum w:abstractNumId="14" w15:restartNumberingAfterBreak="0">
+    <w:nsid w:val="55031181"/>
+    <w:multiLevelType w:val="multilevel"/>
+    <w:tmpl w:val="87B0F018"/>
+    <w:lvl w:ilvl="0">
+      <w:start w:val="1"/>
+      <w:numFmt w:val="bullet"/>
+      <w:lvlText w:val=""/>
+      <w:lvlJc w:val="left"/>
+      <w:pPr>
+        <w:tabs>
+          <w:tab w:val="num" w:pos="720"/>
+        </w:tabs>
+        <w:ind w:left="720" w:hanging="360"/>
+      </w:pPr>
+      <w:rPr>
+        <w:rFonts w:ascii="Symbol" w:hAnsi="Symbol" w:hint="default"/>
+        <w:sz w:val="20"/>
+      </w:rPr>
+    </w:lvl>
+    <w:lvl w:ilvl="1" w:tentative="1">
+      <w:start w:val="1"/>
+      <w:numFmt w:val="bullet"/>
+      <w:lvlText w:val="o"/>
+      <w:lvlJc w:val="left"/>
+      <w:pPr>
+        <w:tabs>
+          <w:tab w:val="num" w:pos="1440"/>
+        </w:tabs>
+        <w:ind w:left="1440" w:hanging="360"/>
+      </w:pPr>
+      <w:rPr>
+        <w:rFonts w:ascii="Courier New" w:hAnsi="Courier New" w:hint="default"/>
+        <w:sz w:val="20"/>
+      </w:rPr>
+    </w:lvl>
+    <w:lvl w:ilvl="2" w:tentative="1">
+      <w:start w:val="1"/>
+      <w:numFmt w:val="bullet"/>
+      <w:lvlText w:val=""/>
+      <w:lvlJc w:val="left"/>
+      <w:pPr>
+        <w:tabs>
+          <w:tab w:val="num" w:pos="2160"/>
+        </w:tabs>
+        <w:ind w:left="2160" w:hanging="360"/>
+      </w:pPr>
+      <w:rPr>
+        <w:rFonts w:ascii="Wingdings" w:hAnsi="Wingdings" w:hint="default"/>
+        <w:sz w:val="20"/>
+      </w:rPr>
+    </w:lvl>
+    <w:lvl w:ilvl="3" w:tentative="1">
+      <w:start w:val="1"/>
+      <w:numFmt w:val="bullet"/>
+      <w:lvlText w:val=""/>
+      <w:lvlJc w:val="left"/>
+      <w:pPr>
+        <w:tabs>
+          <w:tab w:val="num" w:pos="2880"/>
+        </w:tabs>
+        <w:ind w:left="2880" w:hanging="360"/>
+      </w:pPr>
+      <w:rPr>
+        <w:rFonts w:ascii="Wingdings" w:hAnsi="Wingdings" w:hint="default"/>
+        <w:sz w:val="20"/>
+      </w:rPr>
+    </w:lvl>
+    <w:lvl w:ilvl="4" w:tentative="1">
+      <w:start w:val="1"/>
+      <w:numFmt w:val="bullet"/>
+      <w:lvlText w:val=""/>
+      <w:lvlJc w:val="left"/>
+      <w:pPr>
+        <w:tabs>
+          <w:tab w:val="num" w:pos="3600"/>
+        </w:tabs>
+        <w:ind w:left="3600" w:hanging="360"/>
+      </w:pPr>
+      <w:rPr>
+        <w:rFonts w:ascii="Wingdings" w:hAnsi="Wingdings" w:hint="default"/>
+        <w:sz w:val="20"/>
+      </w:rPr>
+    </w:lvl>
+    <w:lvl w:ilvl="5" w:tentative="1">
+      <w:start w:val="1"/>
+      <w:numFmt w:val="bullet"/>
+      <w:lvlText w:val=""/>
+      <w:lvlJc w:val="left"/>
+      <w:pPr>
+        <w:tabs>
+          <w:tab w:val="num" w:pos="4320"/>
+        </w:tabs>
+        <w:ind w:left="4320" w:hanging="360"/>
+      </w:pPr>
+      <w:rPr>
+        <w:rFonts w:ascii="Wingdings" w:hAnsi="Wingdings" w:hint="default"/>
+        <w:sz w:val="20"/>
+      </w:rPr>
+    </w:lvl>
+    <w:lvl w:ilvl="6" w:tentative="1">
+      <w:start w:val="1"/>
+      <w:numFmt w:val="bullet"/>
+      <w:lvlText w:val=""/>
+      <w:lvlJc w:val="left"/>
+      <w:pPr>
+        <w:tabs>
+          <w:tab w:val="num" w:pos="5040"/>
+        </w:tabs>
+        <w:ind w:left="5040" w:hanging="360"/>
+      </w:pPr>
+      <w:rPr>
+        <w:rFonts w:ascii="Wingdings" w:hAnsi="Wingdings" w:hint="default"/>
+        <w:sz w:val="20"/>
+      </w:rPr>
+    </w:lvl>
+    <w:lvl w:ilvl="7" w:tentative="1">
+      <w:start w:val="1"/>
+      <w:numFmt w:val="bullet"/>
+      <w:lvlText w:val=""/>
+      <w:lvlJc w:val="left"/>
+      <w:pPr>
+        <w:tabs>
+          <w:tab w:val="num" w:pos="5760"/>
+        </w:tabs>
+        <w:ind w:left="5760" w:hanging="360"/>
+      </w:pPr>
+      <w:rPr>
+        <w:rFonts w:ascii="Wingdings" w:hAnsi="Wingdings" w:hint="default"/>
+        <w:sz w:val="20"/>
+      </w:rPr>
+    </w:lvl>
+    <w:lvl w:ilvl="8" w:tentative="1">
+      <w:start w:val="1"/>
+      <w:numFmt w:val="bullet"/>
+      <w:lvlText w:val=""/>
+      <w:lvlJc w:val="left"/>
+      <w:pPr>
+        <w:tabs>
+          <w:tab w:val="num" w:pos="6480"/>
+        </w:tabs>
+        <w:ind w:left="6480" w:hanging="360"/>
+      </w:pPr>
+      <w:rPr>
+        <w:rFonts w:ascii="Wingdings" w:hAnsi="Wingdings" w:hint="default"/>
+        <w:sz w:val="20"/>
+      </w:rPr>
+    </w:lvl>
+  </w:abstractNum>
+  <w:abstractNum w:abstractNumId="15" w15:restartNumberingAfterBreak="0">
     <w:nsid w:val="558E7A8A"/>
     <w:multiLevelType w:val="multilevel"/>
     <w:tmpl w:val="933620E4"/>
@@ -8034,7 +9061,7 @@
       </w:rPr>
     </w:lvl>
   </w:abstractNum>
-  <w:abstractNum w:abstractNumId="12" w15:restartNumberingAfterBreak="0">
+  <w:abstractNum w:abstractNumId="16" w15:restartNumberingAfterBreak="0">
     <w:nsid w:val="56814D2B"/>
     <w:multiLevelType w:val="multilevel"/>
     <w:tmpl w:val="48009C38"/>
@@ -8147,7 +9174,7 @@
       </w:rPr>
     </w:lvl>
   </w:abstractNum>
-  <w:abstractNum w:abstractNumId="13" w15:restartNumberingAfterBreak="0">
+  <w:abstractNum w:abstractNumId="17" w15:restartNumberingAfterBreak="0">
     <w:nsid w:val="57EE7F8F"/>
     <w:multiLevelType w:val="multilevel"/>
     <w:tmpl w:val="AC1E880E"/>
@@ -8260,7 +9287,7 @@
       </w:rPr>
     </w:lvl>
   </w:abstractNum>
-  <w:abstractNum w:abstractNumId="14" w15:restartNumberingAfterBreak="0">
+  <w:abstractNum w:abstractNumId="18" w15:restartNumberingAfterBreak="0">
     <w:nsid w:val="60FF6D70"/>
     <w:multiLevelType w:val="multilevel"/>
     <w:tmpl w:val="49FE2986"/>
@@ -8373,7 +9400,7 @@
       </w:rPr>
     </w:lvl>
   </w:abstractNum>
-  <w:abstractNum w:abstractNumId="15" w15:restartNumberingAfterBreak="0">
+  <w:abstractNum w:abstractNumId="19" w15:restartNumberingAfterBreak="0">
     <w:nsid w:val="624C47F3"/>
     <w:multiLevelType w:val="multilevel"/>
     <w:tmpl w:val="EAD8DD1E"/>
@@ -8486,7 +9513,7 @@
       </w:rPr>
     </w:lvl>
   </w:abstractNum>
-  <w:abstractNum w:abstractNumId="16" w15:restartNumberingAfterBreak="0">
+  <w:abstractNum w:abstractNumId="20" w15:restartNumberingAfterBreak="0">
     <w:nsid w:val="69AE7637"/>
     <w:multiLevelType w:val="multilevel"/>
     <w:tmpl w:val="E3245712"/>
@@ -8599,7 +9626,7 @@
       </w:rPr>
     </w:lvl>
   </w:abstractNum>
-  <w:abstractNum w:abstractNumId="17" w15:restartNumberingAfterBreak="0">
+  <w:abstractNum w:abstractNumId="21" w15:restartNumberingAfterBreak="0">
     <w:nsid w:val="6A2E3080"/>
     <w:multiLevelType w:val="multilevel"/>
     <w:tmpl w:val="B7941B5A"/>
@@ -8712,7 +9739,7 @@
       </w:rPr>
     </w:lvl>
   </w:abstractNum>
-  <w:abstractNum w:abstractNumId="18" w15:restartNumberingAfterBreak="0">
+  <w:abstractNum w:abstractNumId="22" w15:restartNumberingAfterBreak="0">
     <w:nsid w:val="745C322C"/>
     <w:multiLevelType w:val="multilevel"/>
     <w:tmpl w:val="172097C8"/>
@@ -8825,7 +9852,7 @@
       </w:rPr>
     </w:lvl>
   </w:abstractNum>
-  <w:abstractNum w:abstractNumId="19" w15:restartNumberingAfterBreak="0">
+  <w:abstractNum w:abstractNumId="23" w15:restartNumberingAfterBreak="0">
     <w:nsid w:val="773B60BD"/>
     <w:multiLevelType w:val="multilevel"/>
     <w:tmpl w:val="1CA0837A"/>
@@ -8938,7 +9965,7 @@
       </w:rPr>
     </w:lvl>
   </w:abstractNum>
-  <w:abstractNum w:abstractNumId="20" w15:restartNumberingAfterBreak="0">
+  <w:abstractNum w:abstractNumId="24" w15:restartNumberingAfterBreak="0">
     <w:nsid w:val="790D2D7E"/>
     <w:multiLevelType w:val="multilevel"/>
     <w:tmpl w:val="D3A4CEEE"/>
@@ -9052,43 +10079,43 @@
     </w:lvl>
   </w:abstractNum>
   <w:num w:numId="1" w16cid:durableId="990209128">
+    <w:abstractNumId w:val="24"/>
+  </w:num>
+  <w:num w:numId="2" w16cid:durableId="92827593">
+    <w:abstractNumId w:val="17"/>
+  </w:num>
+  <w:num w:numId="3" w16cid:durableId="1066339507">
     <w:abstractNumId w:val="20"/>
   </w:num>
-  <w:num w:numId="2" w16cid:durableId="92827593">
+  <w:num w:numId="4" w16cid:durableId="687755737">
+    <w:abstractNumId w:val="9"/>
+  </w:num>
+  <w:num w:numId="5" w16cid:durableId="2017462760">
+    <w:abstractNumId w:val="19"/>
+  </w:num>
+  <w:num w:numId="6" w16cid:durableId="686298717">
     <w:abstractNumId w:val="13"/>
   </w:num>
-  <w:num w:numId="3" w16cid:durableId="1066339507">
-    <w:abstractNumId w:val="16"/>
+  <w:num w:numId="7" w16cid:durableId="1381630001">
+    <w:abstractNumId w:val="10"/>
   </w:num>
-  <w:num w:numId="4" w16cid:durableId="687755737">
-    <w:abstractNumId w:val="7"/>
-  </w:num>
-  <w:num w:numId="5" w16cid:durableId="2017462760">
+  <w:num w:numId="8" w16cid:durableId="779225095">
     <w:abstractNumId w:val="15"/>
   </w:num>
-  <w:num w:numId="6" w16cid:durableId="686298717">
-    <w:abstractNumId w:val="10"/>
-  </w:num>
-  <w:num w:numId="7" w16cid:durableId="1381630001">
+  <w:num w:numId="9" w16cid:durableId="2114936378">
     <w:abstractNumId w:val="8"/>
   </w:num>
-  <w:num w:numId="8" w16cid:durableId="779225095">
+  <w:num w:numId="10" w16cid:durableId="347954120">
+    <w:abstractNumId w:val="21"/>
+  </w:num>
+  <w:num w:numId="11" w16cid:durableId="1835028127">
+    <w:abstractNumId w:val="5"/>
+  </w:num>
+  <w:num w:numId="12" w16cid:durableId="1327592990">
     <w:abstractNumId w:val="11"/>
   </w:num>
-  <w:num w:numId="9" w16cid:durableId="2114936378">
-    <w:abstractNumId w:val="6"/>
-  </w:num>
-  <w:num w:numId="10" w16cid:durableId="347954120">
-    <w:abstractNumId w:val="17"/>
-  </w:num>
-  <w:num w:numId="11" w16cid:durableId="1835028127">
-    <w:abstractNumId w:val="4"/>
-  </w:num>
-  <w:num w:numId="12" w16cid:durableId="1327592990">
-    <w:abstractNumId w:val="9"/>
-  </w:num>
   <w:num w:numId="13" w16cid:durableId="766773600">
-    <w:abstractNumId w:val="18"/>
+    <w:abstractNumId w:val="22"/>
   </w:num>
   <w:num w:numId="14" w16cid:durableId="1643464714">
     <w:abstractNumId w:val="0"/>
@@ -9097,22 +10124,34 @@
     <w:abstractNumId w:val="2"/>
   </w:num>
   <w:num w:numId="16" w16cid:durableId="126438265">
-    <w:abstractNumId w:val="14"/>
+    <w:abstractNumId w:val="18"/>
   </w:num>
   <w:num w:numId="17" w16cid:durableId="21438594">
-    <w:abstractNumId w:val="5"/>
+    <w:abstractNumId w:val="7"/>
   </w:num>
   <w:num w:numId="18" w16cid:durableId="1300379717">
     <w:abstractNumId w:val="3"/>
   </w:num>
   <w:num w:numId="19" w16cid:durableId="852495038">
-    <w:abstractNumId w:val="12"/>
+    <w:abstractNumId w:val="16"/>
   </w:num>
   <w:num w:numId="20" w16cid:durableId="18554639">
-    <w:abstractNumId w:val="19"/>
+    <w:abstractNumId w:val="23"/>
   </w:num>
   <w:num w:numId="21" w16cid:durableId="156113628">
     <w:abstractNumId w:val="1"/>
+  </w:num>
+  <w:num w:numId="22" w16cid:durableId="1401558932">
+    <w:abstractNumId w:val="6"/>
+  </w:num>
+  <w:num w:numId="23" w16cid:durableId="771169763">
+    <w:abstractNumId w:val="14"/>
+  </w:num>
+  <w:num w:numId="24" w16cid:durableId="1250892500">
+    <w:abstractNumId w:val="4"/>
+  </w:num>
+  <w:num w:numId="25" w16cid:durableId="1561401288">
+    <w:abstractNumId w:val="12"/>
   </w:num>
 </w:numbering>
 </file>
@@ -9626,6 +10665,7 @@
   <w:style w:type="character" w:default="1" w:styleId="Fuentedeprrafopredeter">
     <w:name w:val="Default Paragraph Font"/>
     <w:uiPriority w:val="1"/>
+    <w:semiHidden/>
     <w:unhideWhenUsed/>
   </w:style>
   <w:style w:type="table" w:default="1" w:styleId="Tablanormal">
@@ -9713,6 +10753,20 @@
         <w:right w:w="100" w:type="dxa"/>
       </w:tblCellMar>
     </w:tblPr>
+  </w:style>
+  <w:style w:type="paragraph" w:styleId="NormalWeb">
+    <w:name w:val="Normal (Web)"/>
+    <w:basedOn w:val="Normal"/>
+    <w:uiPriority w:val="99"/>
+    <w:semiHidden/>
+    <w:unhideWhenUsed/>
+    <w:rsid w:val="004E0D4B"/>
+    <w:pPr>
+      <w:spacing w:before="100" w:beforeAutospacing="1" w:after="100" w:afterAutospacing="1" w:line="240" w:lineRule="auto"/>
+    </w:pPr>
+    <w:rPr>
+      <w:lang w:val="en-US"/>
+    </w:rPr>
   </w:style>
 </w:styles>
 </file>

</xml_diff>

<commit_message>
actualización de diagrama de clase
</commit_message>
<xml_diff>
--- a/Documentacion/INFORME PROYECTO DS.docx
+++ b/Documentacion/INFORME PROYECTO DS.docx
@@ -6796,6 +6796,109 @@
     </w:p>
     <w:p>
       <w:pPr>
+        <w:pStyle w:val="NormalWeb"/>
+        <w:spacing w:before="0" w:beforeAutospacing="0" w:after="0" w:afterAutospacing="0"/>
+        <w:rPr>
+          <w:lang w:val="es-419"/>
+        </w:rPr>
+      </w:pPr>
+      <w:r>
+        <w:rPr>
+          <w:b/>
+          <w:bCs/>
+          <w:color w:val="000000"/>
+          <w:sz w:val="20"/>
+          <w:szCs w:val="20"/>
+          <w:lang w:val="es-419"/>
+        </w:rPr>
+        <w:lastRenderedPageBreak/>
+        <w:t>DIAGRAMA DE CLASE</w:t>
+      </w:r>
+    </w:p>
+    <w:p>
+      <w:pPr>
+        <w:pStyle w:val="NormalWeb"/>
+        <w:spacing w:before="240" w:beforeAutospacing="0" w:after="240" w:afterAutospacing="0"/>
+        <w:rPr>
+          <w:lang w:val="es-419"/>
+        </w:rPr>
+      </w:pPr>
+      <w:r>
+        <w:rPr>
+          <w:color w:val="000000"/>
+          <w:sz w:val="20"/>
+          <w:szCs w:val="20"/>
+          <w:lang w:val="es-419"/>
+        </w:rPr>
+        <w:t>Representar la estructura estática del sistema mostrando las clases, atributos, métodos y relaciones entre ellas.</w:t>
+      </w:r>
+    </w:p>
+    <w:p>
+      <w:pPr>
+        <w:pStyle w:val="NormalWeb"/>
+        <w:spacing w:before="240" w:beforeAutospacing="0" w:after="240" w:afterAutospacing="0"/>
+        <w:jc w:val="center"/>
+      </w:pPr>
+      <w:r>
+        <w:rPr>
+          <w:noProof/>
+          <w:color w:val="000000"/>
+          <w:sz w:val="20"/>
+          <w:szCs w:val="20"/>
+          <w:bdr w:val="none" w:sz="0" w:space="0" w:color="auto" w:frame="1"/>
+        </w:rPr>
+        <w:drawing>
+          <wp:inline distT="0" distB="0" distL="0" distR="0" wp14:anchorId="73193C79" wp14:editId="5CE750E2">
+            <wp:extent cx="5943600" cy="6477000"/>
+            <wp:effectExtent l="0" t="0" r="0" b="0"/>
+            <wp:docPr id="111576194" name="Imagen 9"/>
+            <wp:cNvGraphicFramePr>
+              <a:graphicFrameLocks xmlns:a="http://schemas.openxmlformats.org/drawingml/2006/main" noChangeAspect="1"/>
+            </wp:cNvGraphicFramePr>
+            <a:graphic xmlns:a="http://schemas.openxmlformats.org/drawingml/2006/main">
+              <a:graphicData uri="http://schemas.openxmlformats.org/drawingml/2006/picture">
+                <pic:pic xmlns:pic="http://schemas.openxmlformats.org/drawingml/2006/picture">
+                  <pic:nvPicPr>
+                    <pic:cNvPr id="0" name="Picture 29"/>
+                    <pic:cNvPicPr>
+                      <a:picLocks noChangeAspect="1" noChangeArrowheads="1"/>
+                    </pic:cNvPicPr>
+                  </pic:nvPicPr>
+                  <pic:blipFill>
+                    <a:blip r:embed="rId21">
+                      <a:extLst>
+                        <a:ext uri="{28A0092B-C50C-407E-A947-70E740481C1C}">
+                          <a14:useLocalDpi xmlns:a14="http://schemas.microsoft.com/office/drawing/2010/main" val="0"/>
+                        </a:ext>
+                      </a:extLst>
+                    </a:blip>
+                    <a:srcRect/>
+                    <a:stretch>
+                      <a:fillRect/>
+                    </a:stretch>
+                  </pic:blipFill>
+                  <pic:spPr bwMode="auto">
+                    <a:xfrm>
+                      <a:off x="0" y="0"/>
+                      <a:ext cx="5943600" cy="6477000"/>
+                    </a:xfrm>
+                    <a:prstGeom prst="rect">
+                      <a:avLst/>
+                    </a:prstGeom>
+                    <a:noFill/>
+                    <a:ln>
+                      <a:noFill/>
+                    </a:ln>
+                  </pic:spPr>
+                </pic:pic>
+              </a:graphicData>
+            </a:graphic>
+          </wp:inline>
+        </w:drawing>
+      </w:r>
+    </w:p>
+    <w:p>
+      <w:pPr>
         <w:rPr>
           <w:lang w:val="es-419"/>
         </w:rPr>
@@ -6914,8 +7017,8 @@
       </w:pPr>
     </w:p>
     <w:sectPr>
-      <w:headerReference w:type="default" r:id="rId21"/>
-      <w:headerReference w:type="first" r:id="rId22"/>
+      <w:headerReference w:type="default" r:id="rId22"/>
+      <w:headerReference w:type="first" r:id="rId23"/>
       <w:pgSz w:w="12240" w:h="15840"/>
       <w:pgMar w:top="1440" w:right="1440" w:bottom="1440" w:left="1440" w:header="720" w:footer="720" w:gutter="0"/>
       <w:pgNumType w:start="1"/>

</xml_diff>